<commit_message>
Added Stock model and setup docs
</commit_message>
<xml_diff>
--- a/GRP36_PFIMS_Setup_And_Installation.docx
+++ b/GRP36_PFIMS_Setup_And_Installation.docx
@@ -18,6 +18,66 @@
           <w:szCs w:val="40"/>
           <w:lang w:val="en-US"/>
         </w:rPr>
+        <w:t>PFIMS:</w:t>
+      </w:r>
+    </w:p>
+    <w:p>
+      <w:pPr>
+        <w:rPr>
+          <w:b/>
+          <w:sz w:val="40"/>
+          <w:szCs w:val="40"/>
+          <w:lang w:val="en-US"/>
+        </w:rPr>
+      </w:pPr>
+      <w:r>
+        <w:rPr>
+          <w:b/>
+          <w:sz w:val="28"/>
+          <w:szCs w:val="28"/>
+          <w:lang w:val="en-US"/>
+        </w:rPr>
+        <w:t xml:space="preserve">Github Repo Link:  </w:t>
+      </w:r>
+      <w:hyperlink r:id="rId6" w:history="1">
+        <w:r>
+          <w:rPr>
+            <w:rStyle w:val="Hyperlink"/>
+            <w:sz w:val="28"/>
+            <w:szCs w:val="28"/>
+            <w:lang w:val="en-US"/>
+          </w:rPr>
+          <w:t>https://github.com/ankush109/FinTrade</w:t>
+        </w:r>
+      </w:hyperlink>
+    </w:p>
+    <w:p>
+      <w:pPr>
+        <w:rPr>
+          <w:b/>
+          <w:sz w:val="40"/>
+          <w:szCs w:val="40"/>
+          <w:lang w:val="en-US"/>
+        </w:rPr>
+      </w:pPr>
+      <w:bookmarkStart w:id="0" w:name="_GoBack"/>
+      <w:bookmarkEnd w:id="0"/>
+      <w:r>
+        <w:rPr>
+          <w:b/>
+          <w:sz w:val="40"/>
+          <w:szCs w:val="40"/>
+          <w:lang w:val="en-US"/>
+        </w:rPr>
+        <w:br/>
+      </w:r>
+      <w:r>
+        <w:rPr>
+          <w:b/>
+          <w:sz w:val="40"/>
+          <w:szCs w:val="40"/>
+          <w:lang w:val="en-US"/>
+        </w:rPr>
         <w:t xml:space="preserve">Steps for Setup </w:t>
       </w:r>
       <w:proofErr w:type="gramStart"/>
@@ -426,8 +486,6 @@
         </w:rPr>
         <w:t>For Stock Prediction Model: (In separate terminal)</w:t>
       </w:r>
-      <w:bookmarkStart w:id="0" w:name="_GoBack"/>
-      <w:bookmarkEnd w:id="0"/>
     </w:p>
     <w:p>
       <w:pPr>
@@ -1212,6 +1270,17 @@
       <w:contextualSpacing/>
     </w:pPr>
   </w:style>
+  <w:style w:type="character" w:styleId="Hyperlink">
+    <w:name w:val="Hyperlink"/>
+    <w:basedOn w:val="DefaultParagraphFont"/>
+    <w:uiPriority w:val="99"/>
+    <w:unhideWhenUsed/>
+    <w:rsid w:val="001F01A8"/>
+    <w:rPr>
+      <w:color w:val="0000FF" w:themeColor="hyperlink"/>
+      <w:u w:val="single"/>
+    </w:rPr>
+  </w:style>
 </w:styles>
 </file>
 
@@ -1412,6 +1481,17 @@
       <w:ind w:left="720"/>
       <w:contextualSpacing/>
     </w:pPr>
+  </w:style>
+  <w:style w:type="character" w:styleId="Hyperlink">
+    <w:name w:val="Hyperlink"/>
+    <w:basedOn w:val="DefaultParagraphFont"/>
+    <w:uiPriority w:val="99"/>
+    <w:unhideWhenUsed/>
+    <w:rsid w:val="001F01A8"/>
+    <w:rPr>
+      <w:color w:val="0000FF" w:themeColor="hyperlink"/>
+      <w:u w:val="single"/>
+    </w:rPr>
   </w:style>
 </w:styles>
 </file>

</xml_diff>